<commit_message>
Implementation for creating Activities, Assigning Resource Types, Effort estimation
</commit_message>
<xml_diff>
--- a/docs/Sprint 2/Sprint 2 Status Report.docx
+++ b/docs/Sprint 2/Sprint 2 Status Report.docx
@@ -51,6 +51,11 @@
       </w:r>
     </w:p>
     <w:p>
+      <w:pPr>
+        <w:rPr>
+          <w:rStyle w:val="Hyperlink"/>
+        </w:rPr>
+      </w:pPr>
       <w:hyperlink r:id="rId5" w:history="1">
         <w:r>
           <w:rPr>
@@ -62,10 +67,63 @@
     </w:p>
     <w:p>
       <w:pPr>
+        <w:rPr>
+          <w:rStyle w:val="Hyperlink"/>
+        </w:rPr>
+      </w:pPr>
+    </w:p>
+    <w:p>
+      <w:pPr>
+        <w:rPr>
+          <w:rFonts w:asciiTheme="majorHAnsi" w:eastAsiaTheme="majorEastAsia" w:hAnsiTheme="majorHAnsi" w:cstheme="majorBidi"/>
+          <w:color w:val="2E74B5" w:themeColor="accent1" w:themeShade="BF"/>
+          <w:sz w:val="32"/>
+          <w:szCs w:val="32"/>
+        </w:rPr>
+      </w:pPr>
+      <w:r>
+        <w:rPr>
+          <w:rFonts w:asciiTheme="majorHAnsi" w:eastAsiaTheme="majorEastAsia" w:hAnsiTheme="majorHAnsi" w:cstheme="majorBidi"/>
+          <w:color w:val="2E74B5" w:themeColor="accent1" w:themeShade="BF"/>
+          <w:sz w:val="32"/>
+          <w:szCs w:val="32"/>
+        </w:rPr>
+        <w:t>Live URL</w:t>
+      </w:r>
+    </w:p>
+    <w:bookmarkStart w:id="0" w:name="_GoBack"/>
+    <w:bookmarkEnd w:id="0"/>
+    <w:p>
+      <w:r>
+        <w:fldChar w:fldCharType="begin"/>
+      </w:r>
+      <w:r>
+        <w:instrText xml:space="preserve"> HYPERLINK "</w:instrText>
+      </w:r>
+      <w:r>
+        <w:instrText>http://52.5.93.209:8082/wpm/index.jsp</w:instrText>
+      </w:r>
+      <w:r>
+        <w:instrText xml:space="preserve">" </w:instrText>
+      </w:r>
+      <w:r>
+        <w:fldChar w:fldCharType="separate"/>
+      </w:r>
+      <w:r>
+        <w:rPr>
+          <w:rStyle w:val="Hyperlink"/>
+        </w:rPr>
+        <w:t>http://52.5.93.209:8082/wpm/index.jsp</w:t>
+      </w:r>
+      <w:r>
+        <w:fldChar w:fldCharType="end"/>
+      </w:r>
+    </w:p>
+    <w:p/>
+    <w:p>
+      <w:pPr>
         <w:pStyle w:val="Heading1"/>
       </w:pPr>
-      <w:bookmarkStart w:id="0" w:name="_GoBack"/>
-      <w:bookmarkEnd w:id="0"/>
       <w:r>
         <w:t>Build Status</w:t>
       </w:r>
@@ -117,6 +175,7 @@
         <w:pStyle w:val="Heading1"/>
       </w:pPr>
       <w:r>
+        <w:lastRenderedPageBreak/>
         <w:t>Code Coverage</w:t>
       </w:r>
     </w:p>
@@ -170,7 +229,6 @@
         <w:pStyle w:val="Heading1"/>
       </w:pPr>
       <w:r>
-        <w:lastRenderedPageBreak/>
         <w:t>Unit test results</w:t>
       </w:r>
     </w:p>
@@ -221,6 +279,7 @@
         <w:pStyle w:val="Heading1"/>
       </w:pPr>
       <w:r>
+        <w:lastRenderedPageBreak/>
         <w:t>Burn down chart</w:t>
       </w:r>
     </w:p>
@@ -334,13 +393,8 @@
           <w:numId w:val="1"/>
         </w:numPr>
       </w:pPr>
-      <w:proofErr w:type="spellStart"/>
-      <w:r>
-        <w:t>WorkPackage</w:t>
-      </w:r>
-      <w:proofErr w:type="spellEnd"/>
-      <w:r>
-        <w:t xml:space="preserve"> detail screen should be made more presentable</w:t>
+      <w:r>
+        <w:t>WorkPackage detail screen should be made more presentable</w:t>
       </w:r>
     </w:p>
     <w:p>
@@ -364,15 +418,7 @@
         </w:numPr>
       </w:pPr>
       <w:r>
-        <w:t xml:space="preserve">It is not required to show Application name in </w:t>
-      </w:r>
-      <w:proofErr w:type="spellStart"/>
-      <w:r>
-        <w:t>WorkRequests</w:t>
-      </w:r>
-      <w:proofErr w:type="spellEnd"/>
-      <w:r>
-        <w:t xml:space="preserve"> list screen.</w:t>
+        <w:t>It is not required to show Application name in WorkRequests list screen.</w:t>
       </w:r>
     </w:p>
     <w:sectPr>

</xml_diff>